<commit_message>
Complete documentation consolidation and organization - Consolidated 9 root-level markdown files into 5 organized guides in doco/successful_implementation_plans, created comprehensive archive backup, established single sources of truth for design token architecture and bullet reconciliation
</commit_message>
<xml_diff>
--- a/tailored_resume_286a1fc7-6352-44ae-b07e-7c1790f438b4.docx
+++ b/tailored_resume_286a1fc7-6352-44ae-b07e-7c1790f438b4.docx
@@ -594,11 +594,11 @@
     <w:p>
       <w:pPr>
         <w:pStyle w:val="MR_BulletPoint"/>
+        <w:spacing w:after="0"/>
         <w:numPr>
           <w:ilvl w:val="0"/>
           <w:numId w:val="10100"/>
         </w:numPr>
-        <w:spacing w:after="0"/>
       </w:pPr>
       <w:r>
         <w:t>Built a garbage collector to ?? reclaim space via compaction, handling deleted, orphaned, and corrupted data.</w:t>
@@ -1170,24 +1170,6 @@
   <w:num w:numId="9">
     <w:abstractNumId w:val="0"/>
   </w:num>
-  <w:abstractNum w:abstractNumId="10100">
-    <w:lvl w:ilvl="0">
-      <w:start w:val="1"/>
-      <w:numFmt w:val="bullet"/>
-      <w:lvlText w:val="•"/>
-      <w:lvlJc w:val="left"/>
-      <w:pPr>
-        <w:ind w:left="331" w:hanging="187"/>
-      </w:pPr>
-      <w:rPr>
-        <w:rFonts w:ascii="Calibri" w:hAnsi="Calibri" w:hint="default"/>
-        <w:sz w:val="22"/>
-      </w:rPr>
-    </w:lvl>
-  </w:abstractNum>
-  <w:num w:numId="10100">
-    <w:abstractNumId w:val="10100"/>
-  </w:num>
 </w:numbering>
 </file>
 

</xml_diff>